<commit_message>
5 Term Engineering ethics Lecture 3 change lecture date
</commit_message>
<xml_diff>
--- a/5 Term/Engineering ethics/Lectures/Lecture 3.docx
+++ b/5 Term/Engineering ethics/Lectures/Lecture 3.docx
@@ -14,15 +14,9 @@
         <w:rPr>
           <w:sz w:val="28"/>
           <w:szCs w:val="28"/>
-        </w:rPr>
-        <w:t>2</w:t>
-      </w:r>
-      <w:r>
-        <w:rPr>
-          <w:sz w:val="28"/>
-          <w:szCs w:val="28"/>
-        </w:rPr>
-        <w:t>1</w:t>
+          <w:lang w:val="en-US"/>
+        </w:rPr>
+        <w:t>7</w:t>
       </w:r>
       <w:r>
         <w:rPr>

</xml_diff>